<commit_message>
Adding information about the neural network and the genetic algorithm ti the word file
</commit_message>
<xml_diff>
--- a/conference-template-a4.docx
+++ b/conference-template-a4.docx
@@ -1,6 +1,6 @@
 
 <file path=word/document.xml><?xml version="1.0" encoding="utf-8"?>
-<w:document xmlns:cx="http://schemas.microsoft.com/office/drawing/2014/chartex" xmlns:cx1="http://schemas.microsoft.com/office/drawing/2015/9/8/chartex" xmlns:cx2="http://schemas.microsoft.com/office/drawing/2015/10/21/chartex" xmlns:cx3="http://schemas.microsoft.com/office/drawing/2016/5/9/chartex" xmlns:cx4="http://schemas.microsoft.com/office/drawing/2016/5/10/chartex" xmlns:cx5="http://schemas.microsoft.com/office/drawing/2016/5/11/chartex" xmlns:cx6="http://schemas.microsoft.com/office/drawing/2016/5/12/chartex" xmlns:cx7="http://schemas.microsoft.com/office/drawing/2016/5/13/chartex" xmlns:cx8="http://schemas.microsoft.com/office/drawing/2016/5/14/chartex" xmlns:mc="http://schemas.openxmlformats.org/markup-compatibility/2006" xmlns:aink="http://schemas.microsoft.com/office/drawing/2016/ink" xmlns:am3d="http://schemas.microsoft.com/office/drawing/2017/model3d" xmlns:o="urn:schemas-microsoft-com:office:office" xmlns:r="http://purl.oclc.org/ooxml/officeDocument/relationships" xmlns:m="http://purl.oclc.org/ooxml/officeDocument/math" xmlns:v="urn:schemas-microsoft-com:vml" xmlns:wp14="http://schemas.microsoft.com/office/word/2010/wordprocessingDrawing" xmlns:wp="http://purl.oclc.org/ooxml/drawingml/wordprocessingDrawing" xmlns:w10="urn:schemas-microsoft-com:office:word" xmlns:w="http://purl.oclc.org/ooxml/wordprocessingml/main" xmlns:w14="http://schemas.microsoft.com/office/word/2010/wordml" xmlns:w15="http://schemas.microsoft.com/office/word/2012/wordml" xmlns:w16cid="http://schemas.microsoft.com/office/word/2016/wordml/cid" xmlns:w16se="http://schemas.microsoft.com/office/word/2015/wordml/symex" xmlns:wpi="http://schemas.microsoft.com/office/word/2010/wordprocessingInk" xmlns:wne="http://schemas.microsoft.com/office/word/2006/wordml" mc:Ignorable="w14 w15 w16se w16cid wne wp14" w:conformance="strict">
+<w:document xmlns:cx="http://schemas.microsoft.com/office/drawing/2014/chartex" xmlns:cx1="http://schemas.microsoft.com/office/drawing/2015/9/8/chartex" xmlns:cx2="http://schemas.microsoft.com/office/drawing/2015/10/21/chartex" xmlns:cx3="http://schemas.microsoft.com/office/drawing/2016/5/9/chartex" xmlns:cx4="http://schemas.microsoft.com/office/drawing/2016/5/10/chartex" xmlns:cx5="http://schemas.microsoft.com/office/drawing/2016/5/11/chartex" xmlns:cx6="http://schemas.microsoft.com/office/drawing/2016/5/12/chartex" xmlns:cx7="http://schemas.microsoft.com/office/drawing/2016/5/13/chartex" xmlns:cx8="http://schemas.microsoft.com/office/drawing/2016/5/14/chartex" xmlns:mc="http://schemas.openxmlformats.org/markup-compatibility/2006" xmlns:aink="http://schemas.microsoft.com/office/drawing/2016/ink" xmlns:am3d="http://schemas.microsoft.com/office/drawing/2017/model3d" xmlns:o="urn:schemas-microsoft-com:office:office" xmlns:r="http://purl.oclc.org/ooxml/officeDocument/relationships" xmlns:m="http://purl.oclc.org/ooxml/officeDocument/math" xmlns:v="urn:schemas-microsoft-com:vml" xmlns:wp14="http://schemas.microsoft.com/office/word/2010/wordprocessingDrawing" xmlns:wp="http://purl.oclc.org/ooxml/drawingml/wordprocessingDrawing" xmlns:w10="urn:schemas-microsoft-com:office:word" xmlns:w="http://purl.oclc.org/ooxml/wordprocessingml/main" xmlns:w14="http://schemas.microsoft.com/office/word/2010/wordml" xmlns:w15="http://schemas.microsoft.com/office/word/2012/wordml" xmlns:w16cex="http://schemas.microsoft.com/office/word/2018/wordml/cex" xmlns:w16cid="http://schemas.microsoft.com/office/word/2016/wordml/cid" xmlns:w16="http://schemas.microsoft.com/office/word/2018/wordml" xmlns:w16se="http://schemas.microsoft.com/office/word/2015/wordml/symex" xmlns:wpi="http://schemas.microsoft.com/office/word/2010/wordprocessingInk" xmlns:wne="http://schemas.microsoft.com/office/word/2006/wordml" mc:Ignorable="w14 w15 w16se w16cid w16 w16cex wne wp14" w:conformance="strict">
   <w:body>
     <w:p>
       <w:pPr>
@@ -395,21 +395,7 @@
         <w:rPr>
           <w:lang w:val="en-US" w:bidi="he-IL"/>
         </w:rPr>
-        <w:t xml:space="preserve">We used a platform called </w:t>
-      </w:r>
-      <w:proofErr w:type="spellStart"/>
-      <w:r>
-        <w:rPr>
-          <w:lang w:val="en-US" w:bidi="he-IL"/>
-        </w:rPr>
-        <w:t>PyCatan</w:t>
-      </w:r>
-      <w:proofErr w:type="spellEnd"/>
-      <w:r>
-        <w:rPr>
-          <w:lang w:val="en-US" w:bidi="he-IL"/>
-        </w:rPr>
-        <w:t xml:space="preserve"> to simulate the game, and chose to use the OOP approach, by using objects to represents the board, players, agents and game sessions. </w:t>
+        <w:t xml:space="preserve">We used a platform called PyCatan to simulate the game, and chose to use the OOP approach, by using objects to represents the board, players, agents and game sessions. </w:t>
       </w:r>
       <w:r>
         <w:rPr>
@@ -614,27 +600,13 @@
         <w:rPr>
           <w:lang w:bidi="he-IL"/>
         </w:rPr>
-        <w:t xml:space="preserve"> </w:t>
-      </w:r>
-      <w:proofErr w:type="spellStart"/>
-      <w:r>
-        <w:rPr>
-          <w:lang w:bidi="he-IL"/>
-        </w:rPr>
-        <w:t>Expecti</w:t>
-      </w:r>
-      <w:r>
-        <w:rPr>
-          <w:lang w:bidi="he-IL"/>
-        </w:rPr>
-        <w:t>Max</w:t>
-      </w:r>
-      <w:proofErr w:type="spellEnd"/>
-      <w:r>
-        <w:rPr>
-          <w:lang w:bidi="he-IL"/>
-        </w:rPr>
-        <w:t xml:space="preserve"> trees and Expected value. The second method we used is a neural network which we trained using game logs we have translated to an array of numbers. </w:t>
+        <w:t xml:space="preserve"> Expecti</w:t>
+      </w:r>
+      <w:r>
+        <w:rPr>
+          <w:lang w:bidi="he-IL"/>
+        </w:rPr>
+        <w:t xml:space="preserve">Max trees and Expected value. The second method we used is a neural network which we trained using game logs we have translated to an array of numbers. </w:t>
       </w:r>
     </w:p>
     <w:p>
@@ -1310,16 +1282,11 @@
       <w:r>
         <w:t xml:space="preserve"> can be given a heuristic the one move agent only simulate the state of the board in one move, the </w:t>
       </w:r>
-      <w:proofErr w:type="spellStart"/>
       <w:r>
         <w:t>E</w:t>
       </w:r>
       <w:r>
-        <w:t>xpectimax</w:t>
-      </w:r>
-      <w:proofErr w:type="spellEnd"/>
-      <w:r>
-        <w:t xml:space="preserve"> agent creates a tree with a given depth.</w:t>
+        <w:t>xpectimax agent creates a tree with a given depth.</w:t>
       </w:r>
     </w:p>
     <w:p>
@@ -2215,14 +2182,88 @@
         <w:pStyle w:val="Heading1"/>
       </w:pPr>
       <w:r>
+        <w:t xml:space="preserve">value iteration with </w:t>
+      </w:r>
+      <w:r>
         <w:t>neural network</w:t>
       </w:r>
     </w:p>
     <w:p>
       <w:pPr>
+        <w:jc w:val="both"/>
+      </w:pPr>
+      <w:r>
+        <w:t>Seeing AlphaGo Zero and other state-of-the-art AIs, we wanted to try and write an agent that uses learning and neural networks evaluate boards and moves.</w:t>
+      </w:r>
+    </w:p>
+    <w:p>
+      <w:pPr>
+        <w:jc w:val="both"/>
+      </w:pPr>
+      <w:r>
+        <w:t xml:space="preserve">We started by representing the state of the game as vector, with all the information available to the current player (not including of course information he doesn’t know like development cards in the hand of other players), and also basic calculated features (like victory points). </w:t>
+      </w:r>
+    </w:p>
+    <w:p>
+      <w:pPr>
+        <w:jc w:val="both"/>
+      </w:pPr>
+      <w:r>
+        <w:t>For the network we chose a basic architecture featuring two dense layers after the input, and finally a size-4 output, representing the chance of every player to win the game.</w:t>
+      </w:r>
+    </w:p>
+    <w:p>
+      <w:pPr>
+        <w:jc w:val="both"/>
+      </w:pPr>
+      <w:r>
+        <w:t xml:space="preserve">Our network tried to simulate value function, it was meant to be given a state and to return </w:t>
+      </w:r>
+      <w:r>
+        <w:t>how good it is for each player.</w:t>
+      </w:r>
+    </w:p>
+    <w:p>
+      <w:pPr>
+        <w:jc w:val="both"/>
+      </w:pPr>
+    </w:p>
+    <w:p>
+      <w:pPr>
+        <w:jc w:val="both"/>
+      </w:pPr>
+      <w:r>
+        <w:t>This ultimately failed. Our biggest problem was the fact that in Catan the players doesn’t have the same information as the other players, which was problematic since the Value Iteration algorithm requires us to iterate through all the moves, but for every move done the information the available to the agent is different. We tried to pretend that this wasn’t the case (and calculate the next state after passing as identical to the current one) and see what happens, but this proved futile since the network was never even exposed to losing game states – since this happens only on other players turn.</w:t>
+      </w:r>
+    </w:p>
+    <w:p>
+      <w:pPr>
+        <w:jc w:val="both"/>
+      </w:pPr>
+    </w:p>
+    <w:p>
+      <w:pPr>
+        <w:jc w:val="both"/>
+      </w:pPr>
+      <w:r>
+        <w:t xml:space="preserve"> If we had more time, we would probably have tried to train a different network, one that have full information about the game in any given moment. This of course is not good as an agent, so after we have the first network </w:t>
+      </w:r>
+      <w:r>
+        <w:t>fully trained we would have trained a different network without full information to try and imitate the first network.</w:t>
+      </w:r>
+    </w:p>
+    <w:p>
+      <w:pPr>
+        <w:pStyle w:val="Heading1"/>
+      </w:pPr>
+      <w:r>
+        <w:t>genetic algorithm</w:t>
+      </w:r>
+    </w:p>
+    <w:p>
+      <w:pPr>
         <w:pStyle w:val="BodyText"/>
         <w:rPr>
-          <w:color w:val="5B9BD5" w:themeColor="accent1"/>
           <w:lang w:val="en-US"/>
         </w:rPr>
       </w:pPr>
@@ -2230,646 +2271,46 @@
         <w:rPr>
           <w:lang w:val="en-US"/>
         </w:rPr>
-        <w:t xml:space="preserve">we decided to use an agent trained by a neural network </w:t>
-      </w:r>
-      <w:r>
-        <w:rPr>
-          <w:color w:val="5B9BD5" w:themeColor="accent1"/>
+        <w:t xml:space="preserve">After our effort with the neural network failed, we decided to try and utilize learning again, but this time using a simpler task. One of the problems that we were facing was how find the optimal blend of heuristics – every heuristic returned a </w:t>
+      </w:r>
+      <w:r>
+        <w:rPr>
           <w:lang w:val="en-US"/>
         </w:rPr>
-        <w:t>organizational editing before formatting. Please note sections A-D below for more information on proofreading, spelling and grammar.</w:t>
+        <w:lastRenderedPageBreak/>
+        <w:t>value, and the final heuristic was a linear combination of all these values, but it wasn’t clear how find the optimal values for the linear combination.</w:t>
       </w:r>
     </w:p>
     <w:p>
       <w:pPr>
         <w:pStyle w:val="BodyText"/>
         <w:rPr>
-          <w:color w:val="5B9BD5" w:themeColor="accent1"/>
-        </w:rPr>
-      </w:pPr>
-      <w:r>
-        <w:rPr>
-          <w:color w:val="5B9BD5" w:themeColor="accent1"/>
-        </w:rPr>
-        <w:t>Keep your text and graphic files separate until after the text has been formatted and styled. Do not use hard tabs, and limit use of hard returns to only one return at the end of a paragraph. Do not add any kind of pagination anywhere in the paper. Do not number text heads-the template will do that for you.</w:t>
-      </w:r>
-    </w:p>
-    <w:p>
-      <w:pPr>
-        <w:pStyle w:val="Heading2"/>
-        <w:rPr>
-          <w:color w:val="5B9BD5" w:themeColor="accent1"/>
-        </w:rPr>
-      </w:pPr>
-      <w:r>
-        <w:rPr>
-          <w:color w:val="5B9BD5" w:themeColor="accent1"/>
-        </w:rPr>
-        <w:t>Abbreviations and Acronyms</w:t>
-      </w:r>
-    </w:p>
-    <w:p>
-      <w:pPr>
-        <w:pStyle w:val="BodyText"/>
-        <w:rPr>
-          <w:color w:val="5B9BD5" w:themeColor="accent1"/>
-        </w:rPr>
-      </w:pPr>
-      <w:r>
-        <w:rPr>
-          <w:color w:val="5B9BD5" w:themeColor="accent1"/>
-        </w:rPr>
-        <w:t xml:space="preserve">Define abbreviations and acronyms the first time they are used in the text, even after they have been defined in the abstract. Abbreviations such as IEEE, SI, MKS, CGS, </w:t>
-      </w:r>
-      <w:proofErr w:type="spellStart"/>
-      <w:r>
-        <w:rPr>
-          <w:color w:val="5B9BD5" w:themeColor="accent1"/>
-        </w:rPr>
-        <w:t>sc</w:t>
-      </w:r>
-      <w:proofErr w:type="spellEnd"/>
-      <w:r>
-        <w:rPr>
-          <w:color w:val="5B9BD5" w:themeColor="accent1"/>
-        </w:rPr>
-        <w:t>, dc, and rms do not have to be defined. Do not use abbreviations in the title or heads unless they are unavoidable.</w:t>
-      </w:r>
-    </w:p>
-    <w:p>
-      <w:pPr>
-        <w:pStyle w:val="Heading2"/>
-        <w:rPr>
-          <w:color w:val="5B9BD5" w:themeColor="accent1"/>
-        </w:rPr>
-      </w:pPr>
-      <w:r>
-        <w:rPr>
-          <w:color w:val="5B9BD5" w:themeColor="accent1"/>
-        </w:rPr>
-        <w:t>Units</w:t>
-      </w:r>
-    </w:p>
-    <w:p>
-      <w:pPr>
-        <w:pStyle w:val="bulletlist"/>
-        <w:rPr>
-          <w:color w:val="5B9BD5" w:themeColor="accent1"/>
-        </w:rPr>
-      </w:pPr>
-      <w:r>
-        <w:rPr>
-          <w:color w:val="5B9BD5" w:themeColor="accent1"/>
-        </w:rPr>
-        <w:t>Use either SI (MKS) or CGS as primary units. (SI units are encouraged.) English units may be used as secondary units (in parentheses). An exception would be the use of English units as identifiers in trade, such as “3.5-inch disk drive”.</w:t>
-      </w:r>
-    </w:p>
-    <w:p>
-      <w:pPr>
-        <w:pStyle w:val="bulletlist"/>
-        <w:rPr>
-          <w:color w:val="5B9BD5" w:themeColor="accent1"/>
-        </w:rPr>
-      </w:pPr>
-      <w:r>
-        <w:rPr>
-          <w:color w:val="5B9BD5" w:themeColor="accent1"/>
-        </w:rPr>
-        <w:t xml:space="preserve">Avoid combining SI and CGS units, such as current in amperes and magnetic field in </w:t>
-      </w:r>
-      <w:proofErr w:type="spellStart"/>
-      <w:r>
-        <w:rPr>
-          <w:color w:val="5B9BD5" w:themeColor="accent1"/>
-        </w:rPr>
-        <w:t>oersteds</w:t>
-      </w:r>
-      <w:proofErr w:type="spellEnd"/>
-      <w:r>
-        <w:rPr>
-          <w:color w:val="5B9BD5" w:themeColor="accent1"/>
-        </w:rPr>
-        <w:t>. This often leads to confusion because equations do not balance dimensionally. If you must use mixed units, clearly state the units for each quantity that you use in an equation.</w:t>
-      </w:r>
-    </w:p>
-    <w:p>
-      <w:pPr>
-        <w:pStyle w:val="bulletlist"/>
-        <w:rPr>
-          <w:color w:val="5B9BD5" w:themeColor="accent1"/>
-        </w:rPr>
-      </w:pPr>
-      <w:r>
-        <w:rPr>
-          <w:color w:val="5B9BD5" w:themeColor="accent1"/>
-        </w:rPr>
-        <w:t>Do not mix complete spellings and abbreviations of units: “Wb/m2” or “</w:t>
-      </w:r>
-      <w:proofErr w:type="spellStart"/>
-      <w:r>
-        <w:rPr>
-          <w:color w:val="5B9BD5" w:themeColor="accent1"/>
-        </w:rPr>
-        <w:t>webers</w:t>
-      </w:r>
-      <w:proofErr w:type="spellEnd"/>
-      <w:r>
-        <w:rPr>
-          <w:color w:val="5B9BD5" w:themeColor="accent1"/>
-        </w:rPr>
-        <w:t xml:space="preserve"> per square meter”, not “</w:t>
-      </w:r>
-      <w:proofErr w:type="spellStart"/>
-      <w:r>
-        <w:rPr>
-          <w:color w:val="5B9BD5" w:themeColor="accent1"/>
-        </w:rPr>
-        <w:t>webers</w:t>
-      </w:r>
-      <w:proofErr w:type="spellEnd"/>
-      <w:r>
-        <w:rPr>
-          <w:color w:val="5B9BD5" w:themeColor="accent1"/>
-        </w:rPr>
-        <w:t xml:space="preserve">/m2”.  Spell out units when they appear in text: “. . . a few </w:t>
-      </w:r>
-      <w:proofErr w:type="spellStart"/>
-      <w:r>
-        <w:rPr>
-          <w:color w:val="5B9BD5" w:themeColor="accent1"/>
-        </w:rPr>
-        <w:t>henries</w:t>
-      </w:r>
-      <w:proofErr w:type="spellEnd"/>
-      <w:r>
-        <w:rPr>
-          <w:color w:val="5B9BD5" w:themeColor="accent1"/>
-        </w:rPr>
-        <w:t>”, not “. . . a few H”.</w:t>
-      </w:r>
-    </w:p>
-    <w:p>
-      <w:pPr>
-        <w:pStyle w:val="sponsors"/>
-        <w:framePr w:wrap="auto" w:vAnchor="page" w:hAnchor="page" w:x="45.90pt" w:y="756.05pt"/>
-        <w:ind w:firstLine="14.45pt"/>
-        <w:rPr>
-          <w:color w:val="5B9BD5" w:themeColor="accent1"/>
-        </w:rPr>
-      </w:pPr>
-      <w:r>
-        <w:rPr>
-          <w:color w:val="5B9BD5" w:themeColor="accent1"/>
-        </w:rPr>
-        <w:t xml:space="preserve">Identify applicable funding agency here. </w:t>
-      </w:r>
-      <w:r>
-        <w:rPr>
-          <w:iCs/>
-          <w:color w:val="5B9BD5" w:themeColor="accent1"/>
-        </w:rPr>
-        <w:t>If none, delete this text box.</w:t>
-      </w:r>
-    </w:p>
-    <w:p>
-      <w:pPr>
-        <w:pStyle w:val="bulletlist"/>
-        <w:rPr>
-          <w:color w:val="5B9BD5" w:themeColor="accent1"/>
-        </w:rPr>
-      </w:pPr>
-      <w:r>
-        <w:rPr>
-          <w:color w:val="5B9BD5" w:themeColor="accent1"/>
-        </w:rPr>
-        <w:t>Use a zero before decimal points: “0.25”, not “.25”. Use “cm3”, not “cc”. (</w:t>
-      </w:r>
-      <w:r>
-        <w:rPr>
-          <w:i/>
-          <w:iCs/>
-          <w:color w:val="5B9BD5" w:themeColor="accent1"/>
-        </w:rPr>
-        <w:t>bullet list</w:t>
-      </w:r>
-      <w:r>
-        <w:rPr>
-          <w:color w:val="5B9BD5" w:themeColor="accent1"/>
-        </w:rPr>
-        <w:t>)</w:t>
-      </w:r>
-    </w:p>
-    <w:p>
-      <w:pPr>
-        <w:pStyle w:val="Heading2"/>
-        <w:rPr>
-          <w:color w:val="5B9BD5" w:themeColor="accent1"/>
-        </w:rPr>
-      </w:pPr>
-      <w:r>
-        <w:rPr>
-          <w:color w:val="5B9BD5" w:themeColor="accent1"/>
-        </w:rPr>
-        <w:lastRenderedPageBreak/>
-        <w:t>Equations</w:t>
-      </w:r>
-    </w:p>
-    <w:p>
-      <w:pPr>
-        <w:pStyle w:val="BodyText"/>
-        <w:rPr>
-          <w:color w:val="5B9BD5" w:themeColor="accent1"/>
-        </w:rPr>
-      </w:pPr>
-      <w:r>
-        <w:rPr>
-          <w:color w:val="5B9BD5" w:themeColor="accent1"/>
-        </w:rPr>
-        <w:t>The equations are an exception to the prescribed specifications of this template. You will need to determine whether or not your equation should be typed using either the Times New Roman or the Symbol font (please no other font). To create multileveled equations, it may be necessary to treat the equation as a graphic and insert it into the text after your paper is styled.</w:t>
-      </w:r>
-    </w:p>
-    <w:p>
-      <w:pPr>
-        <w:pStyle w:val="BodyText"/>
-        <w:rPr>
-          <w:color w:val="5B9BD5" w:themeColor="accent1"/>
           <w:lang w:val="en-US"/>
         </w:rPr>
       </w:pPr>
       <w:r>
         <w:rPr>
-          <w:color w:val="5B9BD5" w:themeColor="accent1"/>
-        </w:rPr>
-        <w:t>within parentheses, are to position flush right, as in (1), using a right tab stop. To make your equations more compact, you may use the solidus ( / ), the exp function, or appropriate exponents. Italicize Roman symbols for quantities and variables, but not Greek symbols. Use a long dash rather than a hyphen for a minus sign. Punctuate equations with commas or periods when they are part of a sentence, as in</w:t>
-      </w:r>
-      <w:r>
-        <w:rPr>
-          <w:color w:val="5B9BD5" w:themeColor="accent1"/>
           <w:lang w:val="en-US"/>
         </w:rPr>
-        <w:t>:</w:t>
-      </w:r>
-    </w:p>
-    <w:p>
-      <w:pPr>
-        <w:pStyle w:val="equation"/>
-        <w:rPr>
-          <w:rFonts w:hint="eastAsia"/>
-          <w:color w:val="5B9BD5" w:themeColor="accent1"/>
-        </w:rPr>
-      </w:pPr>
-      <w:r>
-        <w:rPr>
-          <w:color w:val="5B9BD5" w:themeColor="accent1"/>
-        </w:rPr>
-        <w:tab/>
-      </w:r>
-      <w:r>
-        <w:rPr>
-          <w:rFonts w:ascii="Times New Roman" w:hAnsi="Times New Roman" w:cs="Times New Roman"/>
-          <w:i/>
-          <w:color w:val="5B9BD5" w:themeColor="accent1"/>
-        </w:rPr>
-        <w:t>a</w:t>
-      </w:r>
-      <w:r>
-        <w:rPr>
-          <w:color w:val="5B9BD5" w:themeColor="accent1"/>
-        </w:rPr>
-        <w:t></w:t>
-      </w:r>
-      <w:r>
-        <w:rPr>
-          <w:color w:val="5B9BD5" w:themeColor="accent1"/>
-        </w:rPr>
-        <w:t></w:t>
-      </w:r>
-      <w:r>
-        <w:rPr>
-          <w:color w:val="5B9BD5" w:themeColor="accent1"/>
-        </w:rPr>
-        <w:t></w:t>
-      </w:r>
-      <w:r>
-        <w:rPr>
-          <w:rFonts w:ascii="Times New Roman" w:hAnsi="Times New Roman" w:cs="Times New Roman"/>
-          <w:i/>
-          <w:color w:val="5B9BD5" w:themeColor="accent1"/>
-        </w:rPr>
-        <w:t>b</w:t>
-      </w:r>
-      <w:r>
-        <w:rPr>
-          <w:color w:val="5B9BD5" w:themeColor="accent1"/>
-        </w:rPr>
-        <w:t></w:t>
-      </w:r>
-      <w:r>
-        <w:rPr>
-          <w:color w:val="5B9BD5" w:themeColor="accent1"/>
-        </w:rPr>
-        <w:t></w:t>
-      </w:r>
-      <w:r>
-        <w:rPr>
-          <w:color w:val="5B9BD5" w:themeColor="accent1"/>
-        </w:rPr>
-        <w:t></w:t>
-      </w:r>
-      <w:r>
-        <w:rPr>
-          <w:color w:val="5B9BD5" w:themeColor="accent1"/>
-        </w:rPr>
-        <w:t></w:t>
-      </w:r>
-      <w:r>
-        <w:rPr>
-          <w:color w:val="5B9BD5" w:themeColor="accent1"/>
-        </w:rPr>
-        <w:t></w:t>
-      </w:r>
-      <w:r>
-        <w:rPr>
-          <w:color w:val="5B9BD5" w:themeColor="accent1"/>
-        </w:rPr>
-        <w:tab/>
-      </w:r>
-      <w:r>
-        <w:rPr>
-          <w:color w:val="5B9BD5" w:themeColor="accent1"/>
-        </w:rPr>
-        <w:t></w:t>
-      </w:r>
-      <w:r>
-        <w:rPr>
-          <w:color w:val="5B9BD5" w:themeColor="accent1"/>
-        </w:rPr>
-        <w:t></w:t>
-      </w:r>
-      <w:r>
-        <w:rPr>
-          <w:color w:val="5B9BD5" w:themeColor="accent1"/>
-        </w:rPr>
-        <w:t></w:t>
-      </w:r>
-    </w:p>
-    <w:p>
-      <w:pPr>
-        <w:pStyle w:val="BodyText"/>
-        <w:rPr>
-          <w:color w:val="5B9BD5" w:themeColor="accent1"/>
-        </w:rPr>
-      </w:pPr>
-      <w:r>
-        <w:rPr>
-          <w:color w:val="5B9BD5" w:themeColor="accent1"/>
-        </w:rPr>
-        <w:t>Note that the equation is centered using a center tab stop. Be sure that the symbols in your equation have been defined before or immediately following the equation. Use “(1)”, not “Eq. (1)” or “equation (1)”, except at the beginning of a sentence: “Equation (1) is . . .”</w:t>
-      </w:r>
-    </w:p>
-    <w:p>
-      <w:pPr>
-        <w:pStyle w:val="Heading2"/>
-        <w:rPr>
-          <w:color w:val="5B9BD5" w:themeColor="accent1"/>
-        </w:rPr>
-      </w:pPr>
-      <w:r>
-        <w:rPr>
-          <w:color w:val="5B9BD5" w:themeColor="accent1"/>
-        </w:rPr>
-        <w:t>Some Common Mistakes</w:t>
-      </w:r>
-    </w:p>
-    <w:p>
-      <w:pPr>
-        <w:pStyle w:val="bulletlist"/>
-        <w:rPr>
-          <w:color w:val="5B9BD5" w:themeColor="accent1"/>
-        </w:rPr>
-      </w:pPr>
-      <w:r>
-        <w:rPr>
-          <w:color w:val="5B9BD5" w:themeColor="accent1"/>
-        </w:rPr>
-        <w:t>The word “data” is plural, not singular.</w:t>
-      </w:r>
-    </w:p>
-    <w:p>
-      <w:pPr>
-        <w:pStyle w:val="bulletlist"/>
-        <w:rPr>
-          <w:color w:val="5B9BD5" w:themeColor="accent1"/>
-        </w:rPr>
-      </w:pPr>
-      <w:r>
-        <w:rPr>
-          <w:color w:val="5B9BD5" w:themeColor="accent1"/>
-        </w:rPr>
-        <w:t xml:space="preserve">The subscript for the permeability of vacuum </w:t>
-      </w:r>
-      <w:r>
-        <w:rPr>
-          <w:rFonts w:ascii="Symbol" w:hAnsi="Symbol" w:cs="Symbol"/>
-          <w:i/>
-          <w:iCs/>
-          <w:snapToGrid w:val="0"/>
-          <w:color w:val="5B9BD5" w:themeColor="accent1"/>
-        </w:rPr>
-        <w:t></w:t>
-      </w:r>
-      <w:r>
-        <w:rPr>
-          <w:color w:val="5B9BD5" w:themeColor="accent1"/>
-          <w:vertAlign w:val="subscript"/>
-        </w:rPr>
-        <w:t>0</w:t>
-      </w:r>
-      <w:r>
-        <w:rPr>
-          <w:color w:val="5B9BD5" w:themeColor="accent1"/>
-        </w:rPr>
-        <w:t>, and other common scientific constants, is zero with subscript formatting, not a lowercase letter “o”.</w:t>
-      </w:r>
-    </w:p>
-    <w:p>
-      <w:pPr>
-        <w:pStyle w:val="bulletlist"/>
-        <w:rPr>
-          <w:color w:val="5B9BD5" w:themeColor="accent1"/>
-        </w:rPr>
-      </w:pPr>
-      <w:r>
-        <w:rPr>
-          <w:color w:val="5B9BD5" w:themeColor="accent1"/>
-        </w:rPr>
-        <w:t xml:space="preserve">In American </w:t>
-      </w:r>
-      <w:r>
-        <w:rPr>
-          <w:color w:val="5B9BD5" w:themeColor="accent1"/>
-        </w:rPr>
-        <w:t>English, commas, semi</w:t>
-      </w:r>
-      <w:r>
-        <w:rPr>
-          <w:color w:val="5B9BD5" w:themeColor="accent1"/>
-        </w:rPr>
-        <w:t>colons, periods, question and exclamation marks are located within quotation marks only when a complete thought or name is cited, such as a title or full quotation. When quotation marks are used, instead of a bold or italic typeface, to highlight a word or phrase, punctuation should appear outside of the quotation marks. A parenthetical phrase or statement at the end of a sentence is punctuated outside of the closing parenthesis (like this). (A parenthetical sentence is punctuated within the parentheses.)</w:t>
-      </w:r>
-    </w:p>
-    <w:p>
-      <w:pPr>
-        <w:pStyle w:val="bulletlist"/>
-        <w:rPr>
-          <w:color w:val="5B9BD5" w:themeColor="accent1"/>
-        </w:rPr>
-      </w:pPr>
-      <w:r>
-        <w:rPr>
-          <w:color w:val="5B9BD5" w:themeColor="accent1"/>
-        </w:rPr>
-        <w:t>A graph within a graph is an “inset”, not an “insert”. The word alternatively is preferred to the word “alternately” (unless you really mean something that alternates).</w:t>
-      </w:r>
-    </w:p>
-    <w:p>
-      <w:pPr>
-        <w:pStyle w:val="bulletlist"/>
-        <w:rPr>
-          <w:color w:val="5B9BD5" w:themeColor="accent1"/>
-        </w:rPr>
-      </w:pPr>
-      <w:r>
-        <w:rPr>
-          <w:color w:val="5B9BD5" w:themeColor="accent1"/>
-        </w:rPr>
-        <w:t>Do not use the word “essentially” to mean “approximately” or “effectively”.</w:t>
-      </w:r>
-    </w:p>
-    <w:p>
-      <w:pPr>
-        <w:pStyle w:val="bulletlist"/>
-        <w:rPr>
-          <w:color w:val="5B9BD5" w:themeColor="accent1"/>
-        </w:rPr>
-      </w:pPr>
-      <w:r>
-        <w:rPr>
-          <w:color w:val="5B9BD5" w:themeColor="accent1"/>
-        </w:rPr>
-        <w:t>In your paper title, if the words “that uses” can accurately replace the word “using”, capitalize the “u”; if not, keep using lower-cased.</w:t>
-      </w:r>
-    </w:p>
-    <w:p>
-      <w:pPr>
-        <w:pStyle w:val="bulletlist"/>
-        <w:rPr>
-          <w:color w:val="5B9BD5" w:themeColor="accent1"/>
-        </w:rPr>
-      </w:pPr>
-      <w:r>
-        <w:rPr>
-          <w:color w:val="5B9BD5" w:themeColor="accent1"/>
-        </w:rPr>
-        <w:t>Be aware of the different meanings of the homophones “affect” and “effect”, “complement” and “compliment”, “discreet” and “discrete”, “principal” and “principle”.</w:t>
-      </w:r>
-    </w:p>
-    <w:p>
-      <w:pPr>
-        <w:pStyle w:val="bulletlist"/>
-        <w:rPr>
-          <w:color w:val="5B9BD5" w:themeColor="accent1"/>
-        </w:rPr>
-      </w:pPr>
-      <w:r>
-        <w:rPr>
-          <w:color w:val="5B9BD5" w:themeColor="accent1"/>
-        </w:rPr>
-        <w:t>Do not confuse “imply” and “infer”.</w:t>
-      </w:r>
-    </w:p>
-    <w:p>
-      <w:pPr>
-        <w:pStyle w:val="bulletlist"/>
-        <w:rPr>
-          <w:color w:val="5B9BD5" w:themeColor="accent1"/>
-        </w:rPr>
-      </w:pPr>
-      <w:r>
-        <w:rPr>
-          <w:color w:val="5B9BD5" w:themeColor="accent1"/>
-        </w:rPr>
-        <w:t>The prefix “non” is not a word; it should be joined to the word it modifies, usually without a hyphen.</w:t>
-      </w:r>
-    </w:p>
-    <w:p>
-      <w:pPr>
-        <w:pStyle w:val="bulletlist"/>
-        <w:rPr>
-          <w:color w:val="5B9BD5" w:themeColor="accent1"/>
-        </w:rPr>
-      </w:pPr>
-      <w:r>
-        <w:rPr>
-          <w:color w:val="5B9BD5" w:themeColor="accent1"/>
-        </w:rPr>
-        <w:t>There is no period after the “et” in the Latin abbreviation “et al.”.</w:t>
-      </w:r>
-    </w:p>
-    <w:p>
-      <w:pPr>
-        <w:pStyle w:val="bulletlist"/>
-        <w:rPr>
-          <w:color w:val="5B9BD5" w:themeColor="accent1"/>
-        </w:rPr>
-      </w:pPr>
-      <w:r>
-        <w:rPr>
-          <w:color w:val="5B9BD5" w:themeColor="accent1"/>
-        </w:rPr>
-        <w:t>The abbreviation “i.e.” means “that is”, and the abbreviation “e.g.” means “for example”.</w:t>
-      </w:r>
-    </w:p>
-    <w:p>
-      <w:pPr>
-        <w:pStyle w:val="BodyText"/>
-        <w:rPr>
-          <w:color w:val="5B9BD5" w:themeColor="accent1"/>
-        </w:rPr>
-      </w:pPr>
-      <w:r>
-        <w:rPr>
-          <w:color w:val="5B9BD5" w:themeColor="accent1"/>
-        </w:rPr>
-        <w:t>An excellent style manual for science writers is [7].</w:t>
-      </w:r>
-    </w:p>
-    <w:p>
-      <w:pPr>
-        <w:pStyle w:val="Heading1"/>
-        <w:rPr>
-          <w:color w:val="5B9BD5" w:themeColor="accent1"/>
-        </w:rPr>
-      </w:pPr>
-      <w:r>
-        <w:rPr>
-          <w:color w:val="5B9BD5" w:themeColor="accent1"/>
-        </w:rPr>
-        <w:t>Using the Template</w:t>
-      </w:r>
-    </w:p>
-    <w:p>
-      <w:pPr>
-        <w:pStyle w:val="BodyText"/>
-        <w:rPr>
-          <w:color w:val="5B9BD5" w:themeColor="accent1"/>
-        </w:rPr>
-      </w:pPr>
-      <w:r>
-        <w:rPr>
-          <w:color w:val="5B9BD5" w:themeColor="accent1"/>
-        </w:rPr>
-        <w:t>After the text edit has been completed, the paper is ready for the template. Duplicate the template file by using the Save As command, and use the naming convention prescribed by your conference for the name of your paper. In this newly created file, highlight all of the contents and import your prepared text file. You are now ready to style your paper; use the scroll down window on the left of the MS Word Formatting toolbar.</w:t>
+        <w:t>We decided to try and use Genetic Algorithm, when the ‘fitness function’ is simply the result of games we ran</w:t>
+      </w:r>
+      <w:r>
+        <w:rPr>
+          <w:lang w:val="en-US"/>
+        </w:rPr>
+        <w:t xml:space="preserve"> (this is the ‘learning’ part)</w:t>
+      </w:r>
+      <w:r>
+        <w:rPr>
+          <w:lang w:val="en-US"/>
+        </w:rPr>
+        <w:t>.</w:t>
+      </w:r>
+      <w:r>
+        <w:rPr>
+          <w:lang w:val="en-US"/>
+        </w:rPr>
+        <w:t xml:space="preserve"> Every agent was represented by a vector telling how much to multiply each heuristic. We took 4 agents (at the start randomly spawned near already known decent vector), and for every iteration ran 10 games. We removed the worst vector, and replaced with a vector created from the combination of the two best vectors. The third vector we mutated a little. </w:t>
       </w:r>
     </w:p>
     <w:p>
@@ -3217,7 +2658,6 @@
         <w:rPr>
           <w:color w:val="5B9BD5" w:themeColor="accent1"/>
         </w:rPr>
-        <w:lastRenderedPageBreak/>
         <w:t>Figures and Tables</w:t>
       </w:r>
     </w:p>
@@ -3245,7 +2685,14 @@
           <w:i w:val="0"/>
           <w:color w:val="5B9BD5" w:themeColor="accent1"/>
         </w:rPr>
-        <w:t>Place figures and tables at the top and bottom of columns. Avoid placing them in the middle of columns. Large figures and tables may span across both columns. Figure captions should be below the figures; table heads should appear above the tables. Insert figures and tables after they are cited in the text. Use the abbreviation “Fig. 1”, even at the beginning of a sentence.</w:t>
+        <w:t xml:space="preserve">Place figures and tables at the top and bottom of columns. Avoid placing them </w:t>
+      </w:r>
+      <w:r>
+        <w:rPr>
+          <w:i w:val="0"/>
+          <w:color w:val="5B9BD5" w:themeColor="accent1"/>
+        </w:rPr>
+        <w:t>in the middle of columns. Large figures and tables may span across both columns. Figure captions should be below the figures; table heads should appear above the tables. Insert figures and tables after they are cited in the text. Use the abbreviation “Fig. 1”, even at the beginning of a sentence.</w:t>
       </w:r>
     </w:p>
     <w:p>
@@ -3643,7 +3090,6 @@
         </w:rPr>
         <w:t>”. Avoid the stilted expression “</w:t>
       </w:r>
-      <w:proofErr w:type="spellStart"/>
       <w:r>
         <w:rPr>
           <w:color w:val="5B9BD5" w:themeColor="accent1"/>
@@ -3655,14 +3101,7 @@
         <w:rPr>
           <w:color w:val="5B9BD5" w:themeColor="accent1"/>
         </w:rPr>
-        <w:t>ne</w:t>
-      </w:r>
-      <w:proofErr w:type="spellEnd"/>
-      <w:r>
-        <w:rPr>
-          <w:color w:val="5B9BD5" w:themeColor="accent1"/>
-        </w:rPr>
-        <w:t xml:space="preserve"> of us (R. B. G.) thanks </w:t>
+        <w:t xml:space="preserve">ne of us (R. B. G.) thanks </w:t>
       </w:r>
       <w:r>
         <w:rPr>
@@ -3929,6 +3368,7 @@
         <w:rPr>
           <w:color w:val="5B9BD5" w:themeColor="accent1"/>
         </w:rPr>
+        <w:lastRenderedPageBreak/>
         <w:t>R. Nicole, “Title of paper with only first word capitalized,” J. Name Stand. Abbrev., in press.</w:t>
       </w:r>
     </w:p>
@@ -4052,23 +3492,8 @@
           <w:szCs w:val="20"/>
           <w:lang w:val="x-none" w:eastAsia="x-none"/>
         </w:rPr>
-        <w:t xml:space="preserve"> result in your paper not being </w:t>
-      </w:r>
-      <w:proofErr w:type="spellStart"/>
-      <w:r>
-        <w:rPr>
-          <w:rFonts w:eastAsia="SimSun"/>
-          <w:b/>
-          <w:noProof w:val="0"/>
-          <w:color w:val="5B9BD5" w:themeColor="accent1"/>
-          <w:spacing w:val="-1"/>
-          <w:sz w:val="20"/>
-          <w:szCs w:val="20"/>
-          <w:lang w:val="x-none" w:eastAsia="x-none"/>
-        </w:rPr>
-        <w:t>publis</w:t>
-      </w:r>
-      <w:proofErr w:type="spellEnd"/>
+        <w:t xml:space="preserve"> result in your paper not being publis</w:t>
+      </w:r>
     </w:p>
     <w:p>
       <w:pPr>
@@ -4087,7 +3512,7 @@
 </file>
 
 <file path=word/endnotes.xml><?xml version="1.0" encoding="utf-8"?>
-<w:endnotes xmlns:cx="http://schemas.microsoft.com/office/drawing/2014/chartex" xmlns:cx1="http://schemas.microsoft.com/office/drawing/2015/9/8/chartex" xmlns:cx2="http://schemas.microsoft.com/office/drawing/2015/10/21/chartex" xmlns:cx3="http://schemas.microsoft.com/office/drawing/2016/5/9/chartex" xmlns:cx4="http://schemas.microsoft.com/office/drawing/2016/5/10/chartex" xmlns:cx5="http://schemas.microsoft.com/office/drawing/2016/5/11/chartex" xmlns:cx6="http://schemas.microsoft.com/office/drawing/2016/5/12/chartex" xmlns:cx7="http://schemas.microsoft.com/office/drawing/2016/5/13/chartex" xmlns:cx8="http://schemas.microsoft.com/office/drawing/2016/5/14/chartex" xmlns:mc="http://schemas.openxmlformats.org/markup-compatibility/2006" xmlns:aink="http://schemas.microsoft.com/office/drawing/2016/ink" xmlns:am3d="http://schemas.microsoft.com/office/drawing/2017/model3d" xmlns:o="urn:schemas-microsoft-com:office:office" xmlns:r="http://purl.oclc.org/ooxml/officeDocument/relationships" xmlns:m="http://purl.oclc.org/ooxml/officeDocument/math" xmlns:v="urn:schemas-microsoft-com:vml" xmlns:wp14="http://schemas.microsoft.com/office/word/2010/wordprocessingDrawing" xmlns:wp="http://purl.oclc.org/ooxml/drawingml/wordprocessingDrawing" xmlns:w10="urn:schemas-microsoft-com:office:word" xmlns:w="http://purl.oclc.org/ooxml/wordprocessingml/main" xmlns:w14="http://schemas.microsoft.com/office/word/2010/wordml" xmlns:w15="http://schemas.microsoft.com/office/word/2012/wordml" xmlns:w16cid="http://schemas.microsoft.com/office/word/2016/wordml/cid" xmlns:w16se="http://schemas.microsoft.com/office/word/2015/wordml/symex" xmlns:wpi="http://schemas.microsoft.com/office/word/2010/wordprocessingInk" xmlns:wne="http://schemas.microsoft.com/office/word/2006/wordml" mc:Ignorable="w14 w15 w16se w16cid wne wp14">
+<w:endnotes xmlns:cx="http://schemas.microsoft.com/office/drawing/2014/chartex" xmlns:cx1="http://schemas.microsoft.com/office/drawing/2015/9/8/chartex" xmlns:cx2="http://schemas.microsoft.com/office/drawing/2015/10/21/chartex" xmlns:cx3="http://schemas.microsoft.com/office/drawing/2016/5/9/chartex" xmlns:cx4="http://schemas.microsoft.com/office/drawing/2016/5/10/chartex" xmlns:cx5="http://schemas.microsoft.com/office/drawing/2016/5/11/chartex" xmlns:cx6="http://schemas.microsoft.com/office/drawing/2016/5/12/chartex" xmlns:cx7="http://schemas.microsoft.com/office/drawing/2016/5/13/chartex" xmlns:cx8="http://schemas.microsoft.com/office/drawing/2016/5/14/chartex" xmlns:mc="http://schemas.openxmlformats.org/markup-compatibility/2006" xmlns:aink="http://schemas.microsoft.com/office/drawing/2016/ink" xmlns:am3d="http://schemas.microsoft.com/office/drawing/2017/model3d" xmlns:o="urn:schemas-microsoft-com:office:office" xmlns:r="http://purl.oclc.org/ooxml/officeDocument/relationships" xmlns:m="http://purl.oclc.org/ooxml/officeDocument/math" xmlns:v="urn:schemas-microsoft-com:vml" xmlns:wp14="http://schemas.microsoft.com/office/word/2010/wordprocessingDrawing" xmlns:wp="http://purl.oclc.org/ooxml/drawingml/wordprocessingDrawing" xmlns:w10="urn:schemas-microsoft-com:office:word" xmlns:w="http://purl.oclc.org/ooxml/wordprocessingml/main" xmlns:w14="http://schemas.microsoft.com/office/word/2010/wordml" xmlns:w15="http://schemas.microsoft.com/office/word/2012/wordml" xmlns:w16cex="http://schemas.microsoft.com/office/word/2018/wordml/cex" xmlns:w16cid="http://schemas.microsoft.com/office/word/2016/wordml/cid" xmlns:w16="http://schemas.microsoft.com/office/word/2018/wordml" xmlns:w16se="http://schemas.microsoft.com/office/word/2015/wordml/symex" xmlns:wpi="http://schemas.microsoft.com/office/word/2010/wordprocessingInk" xmlns:wne="http://schemas.microsoft.com/office/word/2006/wordml" mc:Ignorable="w14 w15 w16se w16cid w16 w16cex wne wp14">
   <w:endnote w:type="separator" w:id="-1">
     <w:p>
       <w:r>
@@ -4106,7 +3531,7 @@
 </file>
 
 <file path=word/footer1.xml><?xml version="1.0" encoding="utf-8"?>
-<w:ftr xmlns:cx="http://schemas.microsoft.com/office/drawing/2014/chartex" xmlns:cx1="http://schemas.microsoft.com/office/drawing/2015/9/8/chartex" xmlns:cx2="http://schemas.microsoft.com/office/drawing/2015/10/21/chartex" xmlns:cx3="http://schemas.microsoft.com/office/drawing/2016/5/9/chartex" xmlns:cx4="http://schemas.microsoft.com/office/drawing/2016/5/10/chartex" xmlns:cx5="http://schemas.microsoft.com/office/drawing/2016/5/11/chartex" xmlns:cx6="http://schemas.microsoft.com/office/drawing/2016/5/12/chartex" xmlns:cx7="http://schemas.microsoft.com/office/drawing/2016/5/13/chartex" xmlns:cx8="http://schemas.microsoft.com/office/drawing/2016/5/14/chartex" xmlns:mc="http://schemas.openxmlformats.org/markup-compatibility/2006" xmlns:aink="http://schemas.microsoft.com/office/drawing/2016/ink" xmlns:am3d="http://schemas.microsoft.com/office/drawing/2017/model3d" xmlns:o="urn:schemas-microsoft-com:office:office" xmlns:r="http://purl.oclc.org/ooxml/officeDocument/relationships" xmlns:m="http://purl.oclc.org/ooxml/officeDocument/math" xmlns:v="urn:schemas-microsoft-com:vml" xmlns:wp14="http://schemas.microsoft.com/office/word/2010/wordprocessingDrawing" xmlns:wp="http://purl.oclc.org/ooxml/drawingml/wordprocessingDrawing" xmlns:w10="urn:schemas-microsoft-com:office:word" xmlns:w="http://purl.oclc.org/ooxml/wordprocessingml/main" xmlns:w14="http://schemas.microsoft.com/office/word/2010/wordml" xmlns:w15="http://schemas.microsoft.com/office/word/2012/wordml" xmlns:w16cid="http://schemas.microsoft.com/office/word/2016/wordml/cid" xmlns:w16se="http://schemas.microsoft.com/office/word/2015/wordml/symex" xmlns:wpi="http://schemas.microsoft.com/office/word/2010/wordprocessingInk" xmlns:wne="http://schemas.microsoft.com/office/word/2006/wordml" mc:Ignorable="w14 w15 w16se w16cid wne wp14">
+<w:ftr xmlns:cx="http://schemas.microsoft.com/office/drawing/2014/chartex" xmlns:cx1="http://schemas.microsoft.com/office/drawing/2015/9/8/chartex" xmlns:cx2="http://schemas.microsoft.com/office/drawing/2015/10/21/chartex" xmlns:cx3="http://schemas.microsoft.com/office/drawing/2016/5/9/chartex" xmlns:cx4="http://schemas.microsoft.com/office/drawing/2016/5/10/chartex" xmlns:cx5="http://schemas.microsoft.com/office/drawing/2016/5/11/chartex" xmlns:cx6="http://schemas.microsoft.com/office/drawing/2016/5/12/chartex" xmlns:cx7="http://schemas.microsoft.com/office/drawing/2016/5/13/chartex" xmlns:cx8="http://schemas.microsoft.com/office/drawing/2016/5/14/chartex" xmlns:mc="http://schemas.openxmlformats.org/markup-compatibility/2006" xmlns:aink="http://schemas.microsoft.com/office/drawing/2016/ink" xmlns:am3d="http://schemas.microsoft.com/office/drawing/2017/model3d" xmlns:o="urn:schemas-microsoft-com:office:office" xmlns:r="http://purl.oclc.org/ooxml/officeDocument/relationships" xmlns:m="http://purl.oclc.org/ooxml/officeDocument/math" xmlns:v="urn:schemas-microsoft-com:vml" xmlns:wp14="http://schemas.microsoft.com/office/word/2010/wordprocessingDrawing" xmlns:wp="http://purl.oclc.org/ooxml/drawingml/wordprocessingDrawing" xmlns:w10="urn:schemas-microsoft-com:office:word" xmlns:w="http://purl.oclc.org/ooxml/wordprocessingml/main" xmlns:w14="http://schemas.microsoft.com/office/word/2010/wordml" xmlns:w15="http://schemas.microsoft.com/office/word/2012/wordml" xmlns:w16cex="http://schemas.microsoft.com/office/word/2018/wordml/cex" xmlns:w16cid="http://schemas.microsoft.com/office/word/2016/wordml/cid" xmlns:w16="http://schemas.microsoft.com/office/word/2018/wordml" xmlns:w16se="http://schemas.microsoft.com/office/word/2015/wordml/symex" xmlns:wpi="http://schemas.microsoft.com/office/word/2010/wordprocessingInk" xmlns:wne="http://schemas.microsoft.com/office/word/2006/wordml" mc:Ignorable="w14 w15 w16se w16cid w16 w16cex wne wp14">
   <w:p>
     <w:pPr>
       <w:pStyle w:val="Footer"/>
@@ -4128,7 +3553,7 @@
 </file>
 
 <file path=word/footnotes.xml><?xml version="1.0" encoding="utf-8"?>
-<w:footnotes xmlns:cx="http://schemas.microsoft.com/office/drawing/2014/chartex" xmlns:cx1="http://schemas.microsoft.com/office/drawing/2015/9/8/chartex" xmlns:cx2="http://schemas.microsoft.com/office/drawing/2015/10/21/chartex" xmlns:cx3="http://schemas.microsoft.com/office/drawing/2016/5/9/chartex" xmlns:cx4="http://schemas.microsoft.com/office/drawing/2016/5/10/chartex" xmlns:cx5="http://schemas.microsoft.com/office/drawing/2016/5/11/chartex" xmlns:cx6="http://schemas.microsoft.com/office/drawing/2016/5/12/chartex" xmlns:cx7="http://schemas.microsoft.com/office/drawing/2016/5/13/chartex" xmlns:cx8="http://schemas.microsoft.com/office/drawing/2016/5/14/chartex" xmlns:mc="http://schemas.openxmlformats.org/markup-compatibility/2006" xmlns:aink="http://schemas.microsoft.com/office/drawing/2016/ink" xmlns:am3d="http://schemas.microsoft.com/office/drawing/2017/model3d" xmlns:o="urn:schemas-microsoft-com:office:office" xmlns:r="http://purl.oclc.org/ooxml/officeDocument/relationships" xmlns:m="http://purl.oclc.org/ooxml/officeDocument/math" xmlns:v="urn:schemas-microsoft-com:vml" xmlns:wp14="http://schemas.microsoft.com/office/word/2010/wordprocessingDrawing" xmlns:wp="http://purl.oclc.org/ooxml/drawingml/wordprocessingDrawing" xmlns:w10="urn:schemas-microsoft-com:office:word" xmlns:w="http://purl.oclc.org/ooxml/wordprocessingml/main" xmlns:w14="http://schemas.microsoft.com/office/word/2010/wordml" xmlns:w15="http://schemas.microsoft.com/office/word/2012/wordml" xmlns:w16cid="http://schemas.microsoft.com/office/word/2016/wordml/cid" xmlns:w16se="http://schemas.microsoft.com/office/word/2015/wordml/symex" xmlns:wpi="http://schemas.microsoft.com/office/word/2010/wordprocessingInk" xmlns:wne="http://schemas.microsoft.com/office/word/2006/wordml" mc:Ignorable="w14 w15 w16se w16cid wne wp14">
+<w:footnotes xmlns:cx="http://schemas.microsoft.com/office/drawing/2014/chartex" xmlns:cx1="http://schemas.microsoft.com/office/drawing/2015/9/8/chartex" xmlns:cx2="http://schemas.microsoft.com/office/drawing/2015/10/21/chartex" xmlns:cx3="http://schemas.microsoft.com/office/drawing/2016/5/9/chartex" xmlns:cx4="http://schemas.microsoft.com/office/drawing/2016/5/10/chartex" xmlns:cx5="http://schemas.microsoft.com/office/drawing/2016/5/11/chartex" xmlns:cx6="http://schemas.microsoft.com/office/drawing/2016/5/12/chartex" xmlns:cx7="http://schemas.microsoft.com/office/drawing/2016/5/13/chartex" xmlns:cx8="http://schemas.microsoft.com/office/drawing/2016/5/14/chartex" xmlns:mc="http://schemas.openxmlformats.org/markup-compatibility/2006" xmlns:aink="http://schemas.microsoft.com/office/drawing/2016/ink" xmlns:am3d="http://schemas.microsoft.com/office/drawing/2017/model3d" xmlns:o="urn:schemas-microsoft-com:office:office" xmlns:r="http://purl.oclc.org/ooxml/officeDocument/relationships" xmlns:m="http://purl.oclc.org/ooxml/officeDocument/math" xmlns:v="urn:schemas-microsoft-com:vml" xmlns:wp14="http://schemas.microsoft.com/office/word/2010/wordprocessingDrawing" xmlns:wp="http://purl.oclc.org/ooxml/drawingml/wordprocessingDrawing" xmlns:w10="urn:schemas-microsoft-com:office:word" xmlns:w="http://purl.oclc.org/ooxml/wordprocessingml/main" xmlns:w14="http://schemas.microsoft.com/office/word/2010/wordml" xmlns:w15="http://schemas.microsoft.com/office/word/2012/wordml" xmlns:w16cex="http://schemas.microsoft.com/office/word/2018/wordml/cex" xmlns:w16cid="http://schemas.microsoft.com/office/word/2016/wordml/cid" xmlns:w16="http://schemas.microsoft.com/office/word/2018/wordml" xmlns:w16se="http://schemas.microsoft.com/office/word/2015/wordml/symex" xmlns:wpi="http://schemas.microsoft.com/office/word/2010/wordprocessingInk" xmlns:wne="http://schemas.microsoft.com/office/word/2006/wordml" mc:Ignorable="w14 w15 w16se w16cid w16 w16cex wne wp14">
   <w:footnote w:type="separator" w:id="-1">
     <w:p>
       <w:r>
@@ -4147,7 +3572,7 @@
 </file>
 
 <file path=word/numbering.xml><?xml version="1.0" encoding="utf-8"?>
-<w:numbering xmlns:cx="http://schemas.microsoft.com/office/drawing/2014/chartex" xmlns:cx1="http://schemas.microsoft.com/office/drawing/2015/9/8/chartex" xmlns:cx2="http://schemas.microsoft.com/office/drawing/2015/10/21/chartex" xmlns:cx3="http://schemas.microsoft.com/office/drawing/2016/5/9/chartex" xmlns:cx4="http://schemas.microsoft.com/office/drawing/2016/5/10/chartex" xmlns:cx5="http://schemas.microsoft.com/office/drawing/2016/5/11/chartex" xmlns:cx6="http://schemas.microsoft.com/office/drawing/2016/5/12/chartex" xmlns:cx7="http://schemas.microsoft.com/office/drawing/2016/5/13/chartex" xmlns:cx8="http://schemas.microsoft.com/office/drawing/2016/5/14/chartex" xmlns:mc="http://schemas.openxmlformats.org/markup-compatibility/2006" xmlns:aink="http://schemas.microsoft.com/office/drawing/2016/ink" xmlns:am3d="http://schemas.microsoft.com/office/drawing/2017/model3d" xmlns:o="urn:schemas-microsoft-com:office:office" xmlns:r="http://purl.oclc.org/ooxml/officeDocument/relationships" xmlns:m="http://purl.oclc.org/ooxml/officeDocument/math" xmlns:v="urn:schemas-microsoft-com:vml" xmlns:wp14="http://schemas.microsoft.com/office/word/2010/wordprocessingDrawing" xmlns:wp="http://purl.oclc.org/ooxml/drawingml/wordprocessingDrawing" xmlns:w10="urn:schemas-microsoft-com:office:word" xmlns:w="http://purl.oclc.org/ooxml/wordprocessingml/main" xmlns:w14="http://schemas.microsoft.com/office/word/2010/wordml" xmlns:w15="http://schemas.microsoft.com/office/word/2012/wordml" xmlns:w16cid="http://schemas.microsoft.com/office/word/2016/wordml/cid" xmlns:w16se="http://schemas.microsoft.com/office/word/2015/wordml/symex" xmlns:wpi="http://schemas.microsoft.com/office/word/2010/wordprocessingInk" xmlns:wne="http://schemas.microsoft.com/office/word/2006/wordml" mc:Ignorable="w14 w15 w16se w16cid wne wp14">
+<w:numbering xmlns:cx="http://schemas.microsoft.com/office/drawing/2014/chartex" xmlns:cx1="http://schemas.microsoft.com/office/drawing/2015/9/8/chartex" xmlns:cx2="http://schemas.microsoft.com/office/drawing/2015/10/21/chartex" xmlns:cx3="http://schemas.microsoft.com/office/drawing/2016/5/9/chartex" xmlns:cx4="http://schemas.microsoft.com/office/drawing/2016/5/10/chartex" xmlns:cx5="http://schemas.microsoft.com/office/drawing/2016/5/11/chartex" xmlns:cx6="http://schemas.microsoft.com/office/drawing/2016/5/12/chartex" xmlns:cx7="http://schemas.microsoft.com/office/drawing/2016/5/13/chartex" xmlns:cx8="http://schemas.microsoft.com/office/drawing/2016/5/14/chartex" xmlns:mc="http://schemas.openxmlformats.org/markup-compatibility/2006" xmlns:aink="http://schemas.microsoft.com/office/drawing/2016/ink" xmlns:am3d="http://schemas.microsoft.com/office/drawing/2017/model3d" xmlns:o="urn:schemas-microsoft-com:office:office" xmlns:r="http://purl.oclc.org/ooxml/officeDocument/relationships" xmlns:m="http://purl.oclc.org/ooxml/officeDocument/math" xmlns:v="urn:schemas-microsoft-com:vml" xmlns:wp14="http://schemas.microsoft.com/office/word/2010/wordprocessingDrawing" xmlns:wp="http://purl.oclc.org/ooxml/drawingml/wordprocessingDrawing" xmlns:w10="urn:schemas-microsoft-com:office:word" xmlns:w="http://purl.oclc.org/ooxml/wordprocessingml/main" xmlns:w14="http://schemas.microsoft.com/office/word/2010/wordml" xmlns:w15="http://schemas.microsoft.com/office/word/2012/wordml" xmlns:w16cex="http://schemas.microsoft.com/office/word/2018/wordml/cex" xmlns:w16cid="http://schemas.microsoft.com/office/word/2016/wordml/cid" xmlns:w16="http://schemas.microsoft.com/office/word/2018/wordml" xmlns:w16se="http://schemas.microsoft.com/office/word/2015/wordml/symex" xmlns:wpi="http://schemas.microsoft.com/office/word/2010/wordprocessingInk" xmlns:wne="http://schemas.microsoft.com/office/word/2006/wordml" mc:Ignorable="w14 w15 w16se w16cid w16 w16cex wne wp14">
   <w:abstractNum w:abstractNumId="0" w15:restartNumberingAfterBreak="0">
     <w:nsid w:val="FFFFFF1D"/>
     <w:multiLevelType w:val="multilevel"/>
@@ -5026,7 +4451,7 @@
   <w:abstractNum w:abstractNumId="16" w15:restartNumberingAfterBreak="0">
     <w:nsid w:val="4189603E"/>
     <w:multiLevelType w:val="multilevel"/>
-    <w:tmpl w:val="0AB06E12"/>
+    <w:tmpl w:val="E4564EEA"/>
     <w:lvl w:ilvl="0">
       <w:start w:val="1"/>
       <w:numFmt w:val="upperRoman"/>
@@ -5037,7 +4462,7 @@
         <w:tabs>
           <w:tab w:val="num" w:pos="28.80pt"/>
         </w:tabs>
-        <w:ind w:firstLine="10.80pt"/>
+        <w:ind w:start="0pt" w:firstLine="10.80pt"/>
       </w:pPr>
       <w:rPr>
         <w:rFonts w:ascii="Times New Roman" w:hAnsi="Times New Roman" w:cs="Times New Roman" w:hint="default"/>
@@ -5105,7 +4530,7 @@
         <w:tabs>
           <w:tab w:val="num" w:pos="27pt"/>
         </w:tabs>
-        <w:ind w:firstLine="9pt"/>
+        <w:ind w:start="0pt" w:firstLine="9pt"/>
       </w:pPr>
       <w:rPr>
         <w:rFonts w:ascii="Times New Roman" w:hAnsi="Times New Roman" w:cs="Times New Roman" w:hint="default"/>
@@ -5141,7 +4566,7 @@
         <w:tabs>
           <w:tab w:val="num" w:pos="31.50pt"/>
         </w:tabs>
-        <w:ind w:firstLine="18pt"/>
+        <w:ind w:start="0pt" w:firstLine="18pt"/>
       </w:pPr>
       <w:rPr>
         <w:rFonts w:ascii="Times New Roman" w:hAnsi="Times New Roman" w:cs="Times New Roman" w:hint="default"/>
@@ -5163,7 +4588,7 @@
         <w:tabs>
           <w:tab w:val="num" w:pos="162pt"/>
         </w:tabs>
-        <w:ind w:start="144pt"/>
+        <w:ind w:start="144pt" w:firstLine="0pt"/>
       </w:pPr>
       <w:rPr>
         <w:rFonts w:cs="Times New Roman" w:hint="default"/>
@@ -5178,7 +4603,7 @@
         <w:tabs>
           <w:tab w:val="num" w:pos="198pt"/>
         </w:tabs>
-        <w:ind w:start="180pt"/>
+        <w:ind w:start="180pt" w:firstLine="0pt"/>
       </w:pPr>
       <w:rPr>
         <w:rFonts w:cs="Times New Roman" w:hint="default"/>
@@ -5193,7 +4618,7 @@
         <w:tabs>
           <w:tab w:val="num" w:pos="234pt"/>
         </w:tabs>
-        <w:ind w:start="216pt"/>
+        <w:ind w:start="216pt" w:firstLine="0pt"/>
       </w:pPr>
       <w:rPr>
         <w:rFonts w:cs="Times New Roman" w:hint="default"/>
@@ -5208,7 +4633,7 @@
         <w:tabs>
           <w:tab w:val="num" w:pos="270pt"/>
         </w:tabs>
-        <w:ind w:start="252pt"/>
+        <w:ind w:start="252pt" w:firstLine="0pt"/>
       </w:pPr>
       <w:rPr>
         <w:rFonts w:cs="Times New Roman" w:hint="default"/>
@@ -5223,7 +4648,7 @@
         <w:tabs>
           <w:tab w:val="num" w:pos="306pt"/>
         </w:tabs>
-        <w:ind w:start="288pt"/>
+        <w:ind w:start="288pt" w:firstLine="0pt"/>
       </w:pPr>
       <w:rPr>
         <w:rFonts w:cs="Times New Roman" w:hint="default"/>
@@ -5611,11 +5036,71 @@
   <w:num w:numId="24">
     <w:abstractNumId w:val="17"/>
   </w:num>
+  <w:num w:numId="25">
+    <w:abstractNumId w:val="16"/>
+    <w:lvlOverride w:ilvl="0">
+      <w:startOverride w:val="1"/>
+    </w:lvlOverride>
+    <w:lvlOverride w:ilvl="1">
+      <w:startOverride w:val="1"/>
+    </w:lvlOverride>
+    <w:lvlOverride w:ilvl="2">
+      <w:startOverride w:val="1"/>
+    </w:lvlOverride>
+    <w:lvlOverride w:ilvl="3">
+      <w:startOverride w:val="1"/>
+    </w:lvlOverride>
+    <w:lvlOverride w:ilvl="4">
+      <w:startOverride w:val="1"/>
+    </w:lvlOverride>
+    <w:lvlOverride w:ilvl="5">
+      <w:startOverride w:val="1"/>
+    </w:lvlOverride>
+    <w:lvlOverride w:ilvl="6">
+      <w:startOverride w:val="1"/>
+    </w:lvlOverride>
+    <w:lvlOverride w:ilvl="7">
+      <w:startOverride w:val="1"/>
+    </w:lvlOverride>
+    <w:lvlOverride w:ilvl="8">
+      <w:startOverride w:val="1"/>
+    </w:lvlOverride>
+  </w:num>
+  <w:num w:numId="26">
+    <w:abstractNumId w:val="16"/>
+    <w:lvlOverride w:ilvl="0">
+      <w:startOverride w:val="1"/>
+    </w:lvlOverride>
+    <w:lvlOverride w:ilvl="1">
+      <w:startOverride w:val="1"/>
+    </w:lvlOverride>
+    <w:lvlOverride w:ilvl="2">
+      <w:startOverride w:val="1"/>
+    </w:lvlOverride>
+    <w:lvlOverride w:ilvl="3">
+      <w:startOverride w:val="1"/>
+    </w:lvlOverride>
+    <w:lvlOverride w:ilvl="4">
+      <w:startOverride w:val="1"/>
+    </w:lvlOverride>
+    <w:lvlOverride w:ilvl="5">
+      <w:startOverride w:val="1"/>
+    </w:lvlOverride>
+    <w:lvlOverride w:ilvl="6">
+      <w:startOverride w:val="1"/>
+    </w:lvlOverride>
+    <w:lvlOverride w:ilvl="7">
+      <w:startOverride w:val="1"/>
+    </w:lvlOverride>
+    <w:lvlOverride w:ilvl="8">
+      <w:startOverride w:val="1"/>
+    </w:lvlOverride>
+  </w:num>
 </w:numbering>
 </file>
 
 <file path=word/styles.xml><?xml version="1.0" encoding="utf-8"?>
-<w:styles xmlns:mc="http://schemas.openxmlformats.org/markup-compatibility/2006" xmlns:r="http://purl.oclc.org/ooxml/officeDocument/relationships" xmlns:w="http://purl.oclc.org/ooxml/wordprocessingml/main" xmlns:w14="http://schemas.microsoft.com/office/word/2010/wordml" xmlns:w15="http://schemas.microsoft.com/office/word/2012/wordml" xmlns:w16cid="http://schemas.microsoft.com/office/word/2016/wordml/cid" xmlns:w16se="http://schemas.microsoft.com/office/word/2015/wordml/symex" mc:Ignorable="w14 w15 w16se w16cid">
+<w:styles xmlns:mc="http://schemas.openxmlformats.org/markup-compatibility/2006" xmlns:r="http://purl.oclc.org/ooxml/officeDocument/relationships" xmlns:w="http://purl.oclc.org/ooxml/wordprocessingml/main" xmlns:w14="http://schemas.microsoft.com/office/word/2010/wordml" xmlns:w15="http://schemas.microsoft.com/office/word/2012/wordml" xmlns:w16cex="http://schemas.microsoft.com/office/word/2018/wordml/cex" xmlns:w16cid="http://schemas.microsoft.com/office/word/2016/wordml/cid" xmlns:w16="http://schemas.microsoft.com/office/word/2018/wordml" xmlns:w16se="http://schemas.microsoft.com/office/word/2015/wordml/symex" mc:Ignorable="w14 w15 w16se w16cid w16 w16cex">
   <w:docDefaults>
     <w:rPrDefault>
       <w:rPr>

</xml_diff>